<commit_message>
CSwap logos added to react folder
</commit_message>
<xml_diff>
--- a/Documents/Deliverable_2/CSwap_Deliverable_2_SoftwareArchitecture.docx
+++ b/Documents/Deliverable_2/CSwap_Deliverable_2_SoftwareArchitecture.docx
@@ -1,35 +1,27 @@
 
 <file path=word/document.xml><?xml version="1.0" encoding="utf-8"?>
-<w:document xmlns:mc="http://schemas.openxmlformats.org/markup-compatibility/2006" xmlns:o="urn:schemas-microsoft-com:office:office" xmlns:r="http://schemas.openxmlformats.org/officeDocument/2006/relationships" xmlns:m="http://schemas.openxmlformats.org/officeDocument/2006/math" xmlns:v="urn:schemas-microsoft-com:vml" xmlns:wp="http://schemas.openxmlformats.org/drawingml/2006/wordprocessingDrawing" xmlns:w10="urn:schemas-microsoft-com:office:word" xmlns:w="http://schemas.openxmlformats.org/wordprocessingml/2006/main" xmlns:wne="http://schemas.microsoft.com/office/word/2006/wordml" xmlns:sl="http://schemas.openxmlformats.org/schemaLibrary/2006/main" xmlns:a="http://schemas.openxmlformats.org/drawingml/2006/main" xmlns:pic="http://schemas.openxmlformats.org/drawingml/2006/picture" xmlns:c="http://schemas.openxmlformats.org/drawingml/2006/chart" xmlns:lc="http://schemas.openxmlformats.org/drawingml/2006/lockedCanvas" xmlns:dgm="http://schemas.openxmlformats.org/drawingml/2006/diagram" xmlns:wps="http://schemas.microsoft.com/office/word/2010/wordprocessingShape" xmlns:wpg="http://schemas.microsoft.com/office/word/2010/wordprocessingGroup" xmlns:w14="http://schemas.microsoft.com/office/word/2010/wordml" xmlns:w15="http://schemas.microsoft.com/office/word/2012/wordml">
+<w:document xmlns:wpc="http://schemas.microsoft.com/office/word/2010/wordprocessingCanvas" xmlns:cx="http://schemas.microsoft.com/office/drawing/2014/chartex" xmlns:cx1="http://schemas.microsoft.com/office/drawing/2015/9/8/chartex" xmlns:cx2="http://schemas.microsoft.com/office/drawing/2015/10/21/chartex" xmlns:cx3="http://schemas.microsoft.com/office/drawing/2016/5/9/chartex" xmlns:cx4="http://schemas.microsoft.com/office/drawing/2016/5/10/chartex" xmlns:cx5="http://schemas.microsoft.com/office/drawing/2016/5/11/chartex" xmlns:cx6="http://schemas.microsoft.com/office/drawing/2016/5/12/chartex" xmlns:cx7="http://schemas.microsoft.com/office/drawing/2016/5/13/chartex" xmlns:cx8="http://schemas.microsoft.com/office/drawing/2016/5/14/chartex" xmlns:mc="http://schemas.openxmlformats.org/markup-compatibility/2006" xmlns:aink="http://schemas.microsoft.com/office/drawing/2016/ink" xmlns:am3d="http://schemas.microsoft.com/office/drawing/2017/model3d" xmlns:o="urn:schemas-microsoft-com:office:office" xmlns:r="http://schemas.openxmlformats.org/officeDocument/2006/relationships" xmlns:m="http://schemas.openxmlformats.org/officeDocument/2006/math" xmlns:v="urn:schemas-microsoft-com:vml" xmlns:wp14="http://schemas.microsoft.com/office/word/2010/wordprocessingDrawing" xmlns:wp="http://schemas.openxmlformats.org/drawingml/2006/wordprocessingDrawing" xmlns:w10="urn:schemas-microsoft-com:office:word" xmlns:w="http://schemas.openxmlformats.org/wordprocessingml/2006/main" xmlns:w14="http://schemas.microsoft.com/office/word/2010/wordml" xmlns:w15="http://schemas.microsoft.com/office/word/2012/wordml" xmlns:w16cex="http://schemas.microsoft.com/office/word/2018/wordml/cex" xmlns:w16cid="http://schemas.microsoft.com/office/word/2016/wordml/cid" xmlns:w16="http://schemas.microsoft.com/office/word/2018/wordml" xmlns:w16sdtdh="http://schemas.microsoft.com/office/word/2020/wordml/sdtdatahash" xmlns:w16se="http://schemas.microsoft.com/office/word/2015/wordml/symex" xmlns:wpg="http://schemas.microsoft.com/office/word/2010/wordprocessingGroup" xmlns:wpi="http://schemas.microsoft.com/office/word/2010/wordprocessingInk" xmlns:wne="http://schemas.microsoft.com/office/word/2006/wordml" xmlns:wps="http://schemas.microsoft.com/office/word/2010/wordprocessingShape" mc:Ignorable="w14 w15 w16se w16cid w16 w16cex w16sdtdh wp14">
   <w:body>
     <w:p>
-      <w:pPr>
-        <w:rPr/>
-      </w:pPr>
       <w:r>
         <w:rPr>
-          <w:b w:val="1"/>
-          <w:rtl w:val="0"/>
+          <w:b/>
         </w:rPr>
         <w:t xml:space="preserve">Group: </w:t>
       </w:r>
       <w:r>
-        <w:rPr>
-          <w:rtl w:val="0"/>
-        </w:rPr>
-        <w:t xml:space="preserve">CSwap</w:t>
+        <w:t>CSwap</w:t>
       </w:r>
     </w:p>
     <w:p>
       <w:pPr>
         <w:rPr>
-          <w:b w:val="1"/>
+          <w:b/>
         </w:rPr>
       </w:pPr>
       <w:r>
         <w:rPr>
-          <w:b w:val="1"/>
-          <w:rtl w:val="0"/>
+          <w:b/>
         </w:rPr>
         <w:t xml:space="preserve">Architecture Design: </w:t>
       </w:r>
@@ -37,42 +29,40 @@
     <w:p>
       <w:pPr>
         <w:ind w:firstLine="720"/>
-        <w:rPr/>
       </w:pPr>
       <w:r>
-        <w:rPr>
-          <w:rtl w:val="0"/>
-        </w:rPr>
-        <w:t xml:space="preserve">For designing the architecture of CSwap we designed a Model-View-Controller architecture. With an MVC architecture it is easy to represent and interact with the data in multiple ways, therefore because we will have the interchangeability between seller and buyers it will be easier to make these changes. The application will have various representations of the same data making it advantageous to use a MVC design. Lastly, because of the nature of the application, it is difficult to predict the future needs of the users therefore having a MVC will make the changes to the way people interact easier.</w:t>
+        <w:t>For designing the architecture of CSwap we designed a Model-View-Controller architecture. With an MVC architecture it is easy to represent and interact with the data in multiple ways, therefore because we will have the interchangeability between seller and</w:t>
+      </w:r>
+      <w:r>
+        <w:t xml:space="preserve"> buyers it will be easier to make these changes. The application will have various representations of the same data making it advantageous to use a MVC design. Lastly, because of the nature of the application, it is difficult to predict the future needs of</w:t>
+      </w:r>
+      <w:r>
+        <w:t xml:space="preserve"> the users therefore having a MVC will make the changes to the way people interact easier.</w:t>
       </w:r>
     </w:p>
     <w:p>
       <w:pPr>
         <w:ind w:firstLine="720"/>
-        <w:rPr/>
       </w:pPr>
-      <w:r>
-        <w:rPr>
-          <w:rtl w:val="0"/>
-        </w:rPr>
-      </w:r>
     </w:p>
     <w:p>
       <w:pPr>
         <w:rPr>
-          <w:b w:val="1"/>
+          <w:b/>
         </w:rPr>
       </w:pPr>
       <w:r>
         <w:rPr>
-          <w:b w:val="1"/>
-          <w:rtl w:val="0"/>
+          <w:b/>
         </w:rPr>
-        <w:t xml:space="preserve">Architecture Design Diagram:</w:t>
-      </w:r>
-      <w:r>
+        <w:t>Architecture Design Diagram:</w:t>
+      </w:r>
+      <w:r>
+        <w:rPr>
+          <w:noProof/>
+        </w:rPr>
         <w:drawing>
-          <wp:anchor allowOverlap="1" behindDoc="0" distB="114300" distT="114300" distL="114300" distR="114300" hidden="0" layoutInCell="1" locked="0" relativeHeight="0" simplePos="0">
+          <wp:anchor distT="114300" distB="114300" distL="114300" distR="114300" simplePos="0" relativeHeight="251658240" behindDoc="0" locked="0" layoutInCell="1" hidden="0" allowOverlap="1" wp14:anchorId="34233FC1" wp14:editId="4751AFB2">
             <wp:simplePos x="0" y="0"/>
             <wp:positionH relativeFrom="column">
               <wp:posOffset>695325</wp:posOffset>
@@ -81,19 +71,20 @@
               <wp:posOffset>285750</wp:posOffset>
             </wp:positionV>
             <wp:extent cx="4698321" cy="2552174"/>
-            <wp:effectExtent b="0" l="0" r="0" t="0"/>
-            <wp:wrapTopAndBottom distB="114300" distT="114300"/>
+            <wp:effectExtent l="0" t="0" r="0" b="0"/>
+            <wp:wrapTopAndBottom distT="114300" distB="114300"/>
             <wp:docPr id="1" name="image1.png"/>
-            <a:graphic>
+            <wp:cNvGraphicFramePr/>
+            <a:graphic xmlns:a="http://schemas.openxmlformats.org/drawingml/2006/main">
               <a:graphicData uri="http://schemas.openxmlformats.org/drawingml/2006/picture">
-                <pic:pic>
+                <pic:pic xmlns:pic="http://schemas.openxmlformats.org/drawingml/2006/picture">
                   <pic:nvPicPr>
                     <pic:cNvPr id="0" name="image1.png"/>
                     <pic:cNvPicPr preferRelativeResize="0"/>
                   </pic:nvPicPr>
                   <pic:blipFill>
                     <a:blip r:embed="rId6"/>
-                    <a:srcRect b="0" l="0" r="0" t="0"/>
+                    <a:srcRect/>
                     <a:stretch>
                       <a:fillRect/>
                     </a:stretch>
@@ -103,7 +94,9 @@
                       <a:off x="0" y="0"/>
                       <a:ext cx="4698321" cy="2552174"/>
                     </a:xfrm>
-                    <a:prstGeom prst="rect"/>
+                    <a:prstGeom prst="rect">
+                      <a:avLst/>
+                    </a:prstGeom>
                     <a:ln/>
                   </pic:spPr>
                 </pic:pic>
@@ -113,162 +106,161 @@
         </w:drawing>
       </w:r>
     </w:p>
-    <w:p>
-      <w:pPr>
-        <w:rPr/>
-      </w:pPr>
-      <w:r>
-        <w:rPr>
-          <w:rtl w:val="0"/>
-        </w:rPr>
-      </w:r>
-    </w:p>
+    <w:p/>
     <w:p>
       <w:pPr>
         <w:rPr>
-          <w:b w:val="1"/>
+          <w:b/>
         </w:rPr>
       </w:pPr>
       <w:r>
         <w:rPr>
-          <w:b w:val="1"/>
-          <w:rtl w:val="0"/>
+          <w:b/>
         </w:rPr>
-        <w:t xml:space="preserve">Design Description:</w:t>
-      </w:r>
-    </w:p>
-    <w:p>
-      <w:pPr>
-        <w:rPr/>
-      </w:pPr>
-      <w:r>
-        <w:rPr>
-          <w:rtl w:val="0"/>
-        </w:rPr>
+        <w:t>Design Description:</w:t>
+      </w:r>
+    </w:p>
+    <w:p>
+      <w:r>
         <w:t xml:space="preserve">The architectural pattern consists of three components, the view, the controller and the model. </w:t>
       </w:r>
     </w:p>
-    <w:p>
-      <w:pPr>
-        <w:rPr/>
-      </w:pPr>
-      <w:r>
-        <w:rPr>
-          <w:rtl w:val="0"/>
-        </w:rPr>
-      </w:r>
-    </w:p>
-    <w:p>
-      <w:pPr>
-        <w:rPr/>
-      </w:pPr>
-      <w:r>
-        <w:rPr>
-          <w:rtl w:val="0"/>
-        </w:rPr>
-        <w:t xml:space="preserve">The view for CSwap handles the UI of the web application. This is mostly handled by React and Bootstrap. The application will have many views that can possibly be displayed. The Login View will display when the users first open the application. It will give them the option to enter their email address &amp; password, sign in with either google or facebook, or navigate to the Sign Up View to create an account. Once they sign in, they will be presented with the Front Page View. From here, they will have the ability to view items for sale. Any interaction with the UI can trigger user events sending information to the controller to handle the inputs.</w:t>
-      </w:r>
-    </w:p>
-    <w:p>
-      <w:pPr>
-        <w:rPr/>
-      </w:pPr>
-      <w:r>
-        <w:rPr>
-          <w:rtl w:val="0"/>
-        </w:rPr>
-      </w:r>
-    </w:p>
-    <w:p>
-      <w:pPr>
-        <w:rPr/>
-      </w:pPr>
-      <w:r>
-        <w:rPr>
-          <w:rtl w:val="0"/>
-        </w:rPr>
-        <w:t xml:space="preserve">The controller handles the various inputs from the user. These inputs can be a simple button press to further inspect an item for sale, login or out of an account, to start a conversation with a seller, or to create a new listing. When an input is detected the controller then notifies the view of any changes if necessary and then notifies the model of any state changes.</w:t>
-      </w:r>
-    </w:p>
-    <w:p>
-      <w:pPr>
-        <w:rPr/>
-      </w:pPr>
-      <w:r>
-        <w:rPr>
-          <w:rtl w:val="0"/>
-        </w:rPr>
-      </w:r>
-    </w:p>
-    <w:p>
-      <w:pPr>
-        <w:rPr/>
-      </w:pPr>
-      <w:r>
-        <w:rPr>
-          <w:rtl w:val="0"/>
-        </w:rPr>
-        <w:t xml:space="preserve">The model for CSwap handles the data from the app. Here the view can access any data for specific elements in the app to update the UI. Any state changes notified by the controller will be stored in Firebase and a notification of a change if necessary can be sent out by the model to the view controller. This will allow for the view to be updated when a new item has been added or a new message has been sent out. This communication between the database and the view controller is imperative in updating information on the application. </w:t>
-      </w:r>
-    </w:p>
-    <w:p>
-      <w:pPr>
-        <w:rPr/>
-      </w:pPr>
-      <w:r>
-        <w:rPr>
-          <w:rtl w:val="0"/>
-        </w:rPr>
-      </w:r>
-    </w:p>
-    <w:p>
-      <w:pPr>
-        <w:rPr/>
-      </w:pPr>
-      <w:r>
-        <w:rPr>
-          <w:rtl w:val="0"/>
-        </w:rPr>
-      </w:r>
-    </w:p>
+    <w:p/>
+    <w:p>
+      <w:r>
+        <w:t>The view for CS</w:t>
+      </w:r>
+      <w:r>
+        <w:t>wap handles the UI of the web application. This is mostly handled by React and Bootstrap. The application will have many views that can possibly be displayed. The Login View will display when the users first open the application. It will give them the opti</w:t>
+      </w:r>
+      <w:r>
+        <w:t xml:space="preserve">on to enter their email address &amp; password, sign in with either google or </w:t>
+      </w:r>
+      <w:r>
+        <w:t>Facebook</w:t>
+      </w:r>
+      <w:r>
+        <w:t>, or navigate to the Sign Up View to create an account. Once they sign in, they will be presented with the Front Page View. From here, they will have the ability to view item</w:t>
+      </w:r>
+      <w:r>
+        <w:t>s for sale. Any interaction with the UI can trigger user events sending information to the controller to handle the inputs.</w:t>
+      </w:r>
+    </w:p>
+    <w:p/>
+    <w:p>
+      <w:r>
+        <w:t>The controller handles the various inputs from the user. These inputs can be a simple button press to further inspect an item for s</w:t>
+      </w:r>
+      <w:r>
+        <w:t xml:space="preserve">ale, login or out of an account, to start a conversation with a seller, or to create a new listing. When an input is </w:t>
+      </w:r>
+      <w:r>
+        <w:t>detected,</w:t>
+      </w:r>
+      <w:r>
+        <w:t xml:space="preserve"> the controller then notifies the view of any changes if necessary and then notifies the model of any state changes.</w:t>
+      </w:r>
+    </w:p>
+    <w:p/>
+    <w:p>
+      <w:r>
+        <w:lastRenderedPageBreak/>
+        <w:t>The model for</w:t>
+      </w:r>
+      <w:r>
+        <w:t xml:space="preserve"> CSwap handles the data from the app. Here the view can access any data for specific elements in the app to update the UI. Any state changes notified by the controller will be stored in Firebase and a notification of a change if </w:t>
+      </w:r>
+      <w:r>
+        <w:t>necessary,</w:t>
+      </w:r>
+      <w:r>
+        <w:t xml:space="preserve"> can be sent out b</w:t>
+      </w:r>
+      <w:r>
+        <w:t>y the model to the view controller. This will allow for the view to be updated when a new item has been added or a new message has been sent out. This communication between the database and the view controller is imperative in updating information on the a</w:t>
+      </w:r>
+      <w:r>
+        <w:t xml:space="preserve">pplication. </w:t>
+      </w:r>
+    </w:p>
+    <w:p/>
+    <w:p/>
     <w:sectPr>
-      <w:headerReference r:id="rId7" w:type="default"/>
-      <w:pgSz w:h="15840" w:w="12240" w:orient="portrait"/>
-      <w:pgMar w:bottom="1440" w:top="1440" w:left="1440" w:right="1440" w:header="720" w:footer="720"/>
+      <w:headerReference w:type="default" r:id="rId7"/>
+      <w:pgSz w:w="12240" w:h="15840"/>
+      <w:pgMar w:top="1440" w:right="1440" w:bottom="1440" w:left="1440" w:header="720" w:footer="720" w:gutter="0"/>
       <w:pgNumType w:start="1"/>
+      <w:cols w:space="720"/>
     </w:sectPr>
   </w:body>
 </w:document>
 </file>
 
+<file path=word/endnotes.xml><?xml version="1.0" encoding="utf-8"?>
+<w:endnotes xmlns:wpc="http://schemas.microsoft.com/office/word/2010/wordprocessingCanvas" xmlns:cx="http://schemas.microsoft.com/office/drawing/2014/chartex" xmlns:cx1="http://schemas.microsoft.com/office/drawing/2015/9/8/chartex" xmlns:cx2="http://schemas.microsoft.com/office/drawing/2015/10/21/chartex" xmlns:cx3="http://schemas.microsoft.com/office/drawing/2016/5/9/chartex" xmlns:cx4="http://schemas.microsoft.com/office/drawing/2016/5/10/chartex" xmlns:cx5="http://schemas.microsoft.com/office/drawing/2016/5/11/chartex" xmlns:cx6="http://schemas.microsoft.com/office/drawing/2016/5/12/chartex" xmlns:cx7="http://schemas.microsoft.com/office/drawing/2016/5/13/chartex" xmlns:cx8="http://schemas.microsoft.com/office/drawing/2016/5/14/chartex" xmlns:mc="http://schemas.openxmlformats.org/markup-compatibility/2006" xmlns:aink="http://schemas.microsoft.com/office/drawing/2016/ink" xmlns:am3d="http://schemas.microsoft.com/office/drawing/2017/model3d" xmlns:o="urn:schemas-microsoft-com:office:office" xmlns:r="http://schemas.openxmlformats.org/officeDocument/2006/relationships" xmlns:m="http://schemas.openxmlformats.org/officeDocument/2006/math" xmlns:v="urn:schemas-microsoft-com:vml" xmlns:wp14="http://schemas.microsoft.com/office/word/2010/wordprocessingDrawing" xmlns:wp="http://schemas.openxmlformats.org/drawingml/2006/wordprocessingDrawing" xmlns:w10="urn:schemas-microsoft-com:office:word" xmlns:w="http://schemas.openxmlformats.org/wordprocessingml/2006/main" xmlns:w14="http://schemas.microsoft.com/office/word/2010/wordml" xmlns:w15="http://schemas.microsoft.com/office/word/2012/wordml" xmlns:w16cex="http://schemas.microsoft.com/office/word/2018/wordml/cex" xmlns:w16cid="http://schemas.microsoft.com/office/word/2016/wordml/cid" xmlns:w16="http://schemas.microsoft.com/office/word/2018/wordml" xmlns:w16sdtdh="http://schemas.microsoft.com/office/word/2020/wordml/sdtdatahash" xmlns:w16se="http://schemas.microsoft.com/office/word/2015/wordml/symex" xmlns:wpg="http://schemas.microsoft.com/office/word/2010/wordprocessingGroup" xmlns:wpi="http://schemas.microsoft.com/office/word/2010/wordprocessingInk" xmlns:wne="http://schemas.microsoft.com/office/word/2006/wordml" xmlns:wps="http://schemas.microsoft.com/office/word/2010/wordprocessingShape" mc:Ignorable="w14 w15 w16se w16cid w16 w16cex w16sdtdh wp14">
+  <w:endnote w:type="separator" w:id="-1">
+    <w:p>
+      <w:pPr>
+        <w:spacing w:line="240" w:lineRule="auto"/>
+      </w:pPr>
+      <w:r>
+        <w:separator/>
+      </w:r>
+    </w:p>
+  </w:endnote>
+  <w:endnote w:type="continuationSeparator" w:id="0">
+    <w:p>
+      <w:pPr>
+        <w:spacing w:line="240" w:lineRule="auto"/>
+      </w:pPr>
+      <w:r>
+        <w:continuationSeparator/>
+      </w:r>
+    </w:p>
+  </w:endnote>
+</w:endnotes>
+</file>
+
+<file path=word/footnotes.xml><?xml version="1.0" encoding="utf-8"?>
+<w:footnotes xmlns:wpc="http://schemas.microsoft.com/office/word/2010/wordprocessingCanvas" xmlns:cx="http://schemas.microsoft.com/office/drawing/2014/chartex" xmlns:cx1="http://schemas.microsoft.com/office/drawing/2015/9/8/chartex" xmlns:cx2="http://schemas.microsoft.com/office/drawing/2015/10/21/chartex" xmlns:cx3="http://schemas.microsoft.com/office/drawing/2016/5/9/chartex" xmlns:cx4="http://schemas.microsoft.com/office/drawing/2016/5/10/chartex" xmlns:cx5="http://schemas.microsoft.com/office/drawing/2016/5/11/chartex" xmlns:cx6="http://schemas.microsoft.com/office/drawing/2016/5/12/chartex" xmlns:cx7="http://schemas.microsoft.com/office/drawing/2016/5/13/chartex" xmlns:cx8="http://schemas.microsoft.com/office/drawing/2016/5/14/chartex" xmlns:mc="http://schemas.openxmlformats.org/markup-compatibility/2006" xmlns:aink="http://schemas.microsoft.com/office/drawing/2016/ink" xmlns:am3d="http://schemas.microsoft.com/office/drawing/2017/model3d" xmlns:o="urn:schemas-microsoft-com:office:office" xmlns:r="http://schemas.openxmlformats.org/officeDocument/2006/relationships" xmlns:m="http://schemas.openxmlformats.org/officeDocument/2006/math" xmlns:v="urn:schemas-microsoft-com:vml" xmlns:wp14="http://schemas.microsoft.com/office/word/2010/wordprocessingDrawing" xmlns:wp="http://schemas.openxmlformats.org/drawingml/2006/wordprocessingDrawing" xmlns:w10="urn:schemas-microsoft-com:office:word" xmlns:w="http://schemas.openxmlformats.org/wordprocessingml/2006/main" xmlns:w14="http://schemas.microsoft.com/office/word/2010/wordml" xmlns:w15="http://schemas.microsoft.com/office/word/2012/wordml" xmlns:w16cex="http://schemas.microsoft.com/office/word/2018/wordml/cex" xmlns:w16cid="http://schemas.microsoft.com/office/word/2016/wordml/cid" xmlns:w16="http://schemas.microsoft.com/office/word/2018/wordml" xmlns:w16sdtdh="http://schemas.microsoft.com/office/word/2020/wordml/sdtdatahash" xmlns:w16se="http://schemas.microsoft.com/office/word/2015/wordml/symex" xmlns:wpg="http://schemas.microsoft.com/office/word/2010/wordprocessingGroup" xmlns:wpi="http://schemas.microsoft.com/office/word/2010/wordprocessingInk" xmlns:wne="http://schemas.microsoft.com/office/word/2006/wordml" xmlns:wps="http://schemas.microsoft.com/office/word/2010/wordprocessingShape" mc:Ignorable="w14 w15 w16se w16cid w16 w16cex w16sdtdh wp14">
+  <w:footnote w:type="separator" w:id="-1">
+    <w:p>
+      <w:pPr>
+        <w:spacing w:line="240" w:lineRule="auto"/>
+      </w:pPr>
+      <w:r>
+        <w:separator/>
+      </w:r>
+    </w:p>
+  </w:footnote>
+  <w:footnote w:type="continuationSeparator" w:id="0">
+    <w:p>
+      <w:pPr>
+        <w:spacing w:line="240" w:lineRule="auto"/>
+      </w:pPr>
+      <w:r>
+        <w:continuationSeparator/>
+      </w:r>
+    </w:p>
+  </w:footnote>
+</w:footnotes>
+</file>
+
 <file path=word/header1.xml><?xml version="1.0" encoding="utf-8"?>
-<w:hdr xmlns:mc="http://schemas.openxmlformats.org/markup-compatibility/2006" xmlns:o="urn:schemas-microsoft-com:office:office" xmlns:r="http://schemas.openxmlformats.org/officeDocument/2006/relationships" xmlns:m="http://schemas.openxmlformats.org/officeDocument/2006/math" xmlns:v="urn:schemas-microsoft-com:vml" xmlns:wp="http://schemas.openxmlformats.org/drawingml/2006/wordprocessingDrawing" xmlns:w10="urn:schemas-microsoft-com:office:word" xmlns:w="http://schemas.openxmlformats.org/wordprocessingml/2006/main" xmlns:wne="http://schemas.microsoft.com/office/word/2006/wordml" xmlns:sl="http://schemas.openxmlformats.org/schemaLibrary/2006/main" xmlns:a="http://schemas.openxmlformats.org/drawingml/2006/main" xmlns:pic="http://schemas.openxmlformats.org/drawingml/2006/picture" xmlns:c="http://schemas.openxmlformats.org/drawingml/2006/chart" xmlns:lc="http://schemas.openxmlformats.org/drawingml/2006/lockedCanvas" xmlns:dgm="http://schemas.openxmlformats.org/drawingml/2006/diagram" xmlns:wps="http://schemas.microsoft.com/office/word/2010/wordprocessingShape" xmlns:wpg="http://schemas.microsoft.com/office/word/2010/wordprocessingGroup" xmlns:w14="http://schemas.microsoft.com/office/word/2010/wordml" xmlns:w15="http://schemas.microsoft.com/office/word/2012/wordml">
-  <w:p>
-    <w:pPr>
-      <w:rPr/>
-    </w:pPr>
-    <w:r>
-      <w:rPr>
-        <w:rtl w:val="0"/>
-      </w:rPr>
-    </w:r>
-  </w:p>
+<w:hdr xmlns:wpc="http://schemas.microsoft.com/office/word/2010/wordprocessingCanvas" xmlns:cx="http://schemas.microsoft.com/office/drawing/2014/chartex" xmlns:cx1="http://schemas.microsoft.com/office/drawing/2015/9/8/chartex" xmlns:cx2="http://schemas.microsoft.com/office/drawing/2015/10/21/chartex" xmlns:cx3="http://schemas.microsoft.com/office/drawing/2016/5/9/chartex" xmlns:cx4="http://schemas.microsoft.com/office/drawing/2016/5/10/chartex" xmlns:cx5="http://schemas.microsoft.com/office/drawing/2016/5/11/chartex" xmlns:cx6="http://schemas.microsoft.com/office/drawing/2016/5/12/chartex" xmlns:cx7="http://schemas.microsoft.com/office/drawing/2016/5/13/chartex" xmlns:cx8="http://schemas.microsoft.com/office/drawing/2016/5/14/chartex" xmlns:mc="http://schemas.openxmlformats.org/markup-compatibility/2006" xmlns:aink="http://schemas.microsoft.com/office/drawing/2016/ink" xmlns:am3d="http://schemas.microsoft.com/office/drawing/2017/model3d" xmlns:o="urn:schemas-microsoft-com:office:office" xmlns:r="http://schemas.openxmlformats.org/officeDocument/2006/relationships" xmlns:m="http://schemas.openxmlformats.org/officeDocument/2006/math" xmlns:v="urn:schemas-microsoft-com:vml" xmlns:wp14="http://schemas.microsoft.com/office/word/2010/wordprocessingDrawing" xmlns:wp="http://schemas.openxmlformats.org/drawingml/2006/wordprocessingDrawing" xmlns:w10="urn:schemas-microsoft-com:office:word" xmlns:w="http://schemas.openxmlformats.org/wordprocessingml/2006/main" xmlns:w14="http://schemas.microsoft.com/office/word/2010/wordml" xmlns:w15="http://schemas.microsoft.com/office/word/2012/wordml" xmlns:w16cex="http://schemas.microsoft.com/office/word/2018/wordml/cex" xmlns:w16cid="http://schemas.microsoft.com/office/word/2016/wordml/cid" xmlns:w16="http://schemas.microsoft.com/office/word/2018/wordml" xmlns:w16sdtdh="http://schemas.microsoft.com/office/word/2020/wordml/sdtdatahash" xmlns:w16se="http://schemas.microsoft.com/office/word/2015/wordml/symex" xmlns:wpg="http://schemas.microsoft.com/office/word/2010/wordprocessingGroup" xmlns:wpi="http://schemas.microsoft.com/office/word/2010/wordprocessingInk" xmlns:wne="http://schemas.microsoft.com/office/word/2006/wordml" xmlns:wps="http://schemas.microsoft.com/office/word/2010/wordprocessingShape" mc:Ignorable="w14 w15 w16se w16cid w16 w16cex w16sdtdh wp14">
+  <w:p/>
 </w:hdr>
 </file>
 
-<file path=word/numbering.xml><?xml version="1.0" encoding="utf-8"?>
-<w:numbering xmlns:mc="http://schemas.openxmlformats.org/markup-compatibility/2006" xmlns:o="urn:schemas-microsoft-com:office:office" xmlns:r="http://schemas.openxmlformats.org/officeDocument/2006/relationships" xmlns:m="http://schemas.openxmlformats.org/officeDocument/2006/math" xmlns:v="urn:schemas-microsoft-com:vml" xmlns:wp="http://schemas.openxmlformats.org/drawingml/2006/wordprocessingDrawing" xmlns:w10="urn:schemas-microsoft-com:office:word" xmlns:w="http://schemas.openxmlformats.org/wordprocessingml/2006/main" xmlns:wne="http://schemas.microsoft.com/office/word/2006/wordml" xmlns:sl="http://schemas.openxmlformats.org/schemaLibrary/2006/main" xmlns:a="http://schemas.openxmlformats.org/drawingml/2006/main" xmlns:pic="http://schemas.openxmlformats.org/drawingml/2006/picture" xmlns:c="http://schemas.openxmlformats.org/drawingml/2006/chart" xmlns:lc="http://schemas.openxmlformats.org/drawingml/2006/lockedCanvas" xmlns:dgm="http://schemas.openxmlformats.org/drawingml/2006/diagram" xmlns:wps="http://schemas.microsoft.com/office/word/2010/wordprocessingShape" xmlns:wpg="http://schemas.microsoft.com/office/word/2010/wordprocessingGroup" xmlns:w14="http://schemas.microsoft.com/office/word/2010/wordml" xmlns:w15="http://schemas.microsoft.com/office/word/2012/wordml"/>
-</file>
-
 <file path=word/styles.xml><?xml version="1.0" encoding="utf-8"?>
-<w:styles xmlns:mc="http://schemas.openxmlformats.org/markup-compatibility/2006" xmlns:o="urn:schemas-microsoft-com:office:office" xmlns:r="http://schemas.openxmlformats.org/officeDocument/2006/relationships" xmlns:m="http://schemas.openxmlformats.org/officeDocument/2006/math" xmlns:v="urn:schemas-microsoft-com:vml" xmlns:wp="http://schemas.openxmlformats.org/drawingml/2006/wordprocessingDrawing" xmlns:w10="urn:schemas-microsoft-com:office:word" xmlns:w="http://schemas.openxmlformats.org/wordprocessingml/2006/main" xmlns:wne="http://schemas.microsoft.com/office/word/2006/wordml" xmlns:sl="http://schemas.openxmlformats.org/schemaLibrary/2006/main" xmlns:a="http://schemas.openxmlformats.org/drawingml/2006/main" xmlns:pic="http://schemas.openxmlformats.org/drawingml/2006/picture" xmlns:c="http://schemas.openxmlformats.org/drawingml/2006/chart" xmlns:lc="http://schemas.openxmlformats.org/drawingml/2006/lockedCanvas" xmlns:dgm="http://schemas.openxmlformats.org/drawingml/2006/diagram" xmlns:wps="http://schemas.microsoft.com/office/word/2010/wordprocessingShape" xmlns:wpg="http://schemas.microsoft.com/office/word/2010/wordprocessingGroup" xmlns:w14="http://schemas.microsoft.com/office/word/2010/wordml" xmlns:w15="http://schemas.microsoft.com/office/word/2012/wordml">
+<w:styles xmlns:mc="http://schemas.openxmlformats.org/markup-compatibility/2006" xmlns:r="http://schemas.openxmlformats.org/officeDocument/2006/relationships" xmlns:w="http://schemas.openxmlformats.org/wordprocessingml/2006/main" xmlns:w14="http://schemas.microsoft.com/office/word/2010/wordml" xmlns:w15="http://schemas.microsoft.com/office/word/2012/wordml" xmlns:w16cex="http://schemas.microsoft.com/office/word/2018/wordml/cex" xmlns:w16cid="http://schemas.microsoft.com/office/word/2016/wordml/cid" xmlns:w16="http://schemas.microsoft.com/office/word/2018/wordml" xmlns:w16sdtdh="http://schemas.microsoft.com/office/word/2020/wordml/sdtdatahash" xmlns:w16se="http://schemas.microsoft.com/office/word/2015/wordml/symex" mc:Ignorable="w14 w15 w16se w16cid w16 w16cex w16sdtdh">
   <w:docDefaults>
     <w:rPrDefault>
       <w:rPr>
-        <w:rFonts w:ascii="Arial" w:cs="Arial" w:eastAsia="Arial" w:hAnsi="Arial"/>
+        <w:rFonts w:ascii="Arial" w:eastAsia="Arial" w:hAnsi="Arial" w:cs="Arial"/>
         <w:sz w:val="22"/>
         <w:szCs w:val="22"/>
-        <w:lang w:val="en"/>
+        <w:lang w:val="en" w:eastAsia="en-US" w:bidi="ar-SA"/>
       </w:rPr>
     </w:rPrDefault>
     <w:pPrDefault>
@@ -277,21 +269,399 @@
       </w:pPr>
     </w:pPrDefault>
   </w:docDefaults>
-  <w:style w:type="paragraph" w:styleId="Normal" w:default="1">
-    <w:name w:val="normal"/>
-  </w:style>
-  <w:style w:type="table" w:styleId="TableNormal" w:default="1">
-    <w:name w:val="Table Normal"/>
+  <w:latentStyles w:defLockedState="0" w:defUIPriority="99" w:defSemiHidden="0" w:defUnhideWhenUsed="0" w:defQFormat="0" w:count="376">
+    <w:lsdException w:name="Normal" w:uiPriority="0" w:qFormat="1"/>
+    <w:lsdException w:name="heading 1" w:uiPriority="9" w:qFormat="1"/>
+    <w:lsdException w:name="heading 2" w:semiHidden="1" w:uiPriority="9" w:unhideWhenUsed="1" w:qFormat="1"/>
+    <w:lsdException w:name="heading 3" w:semiHidden="1" w:uiPriority="9" w:unhideWhenUsed="1" w:qFormat="1"/>
+    <w:lsdException w:name="heading 4" w:semiHidden="1" w:uiPriority="9" w:unhideWhenUsed="1" w:qFormat="1"/>
+    <w:lsdException w:name="heading 5" w:semiHidden="1" w:uiPriority="9" w:unhideWhenUsed="1" w:qFormat="1"/>
+    <w:lsdException w:name="heading 6" w:semiHidden="1" w:uiPriority="9" w:unhideWhenUsed="1" w:qFormat="1"/>
+    <w:lsdException w:name="heading 7" w:semiHidden="1" w:uiPriority="9" w:unhideWhenUsed="1" w:qFormat="1"/>
+    <w:lsdException w:name="heading 8" w:semiHidden="1" w:uiPriority="9" w:unhideWhenUsed="1" w:qFormat="1"/>
+    <w:lsdException w:name="heading 9" w:semiHidden="1" w:uiPriority="9" w:unhideWhenUsed="1" w:qFormat="1"/>
+    <w:lsdException w:name="index 1" w:semiHidden="1" w:unhideWhenUsed="1"/>
+    <w:lsdException w:name="index 2" w:semiHidden="1" w:unhideWhenUsed="1"/>
+    <w:lsdException w:name="index 3" w:semiHidden="1" w:unhideWhenUsed="1"/>
+    <w:lsdException w:name="index 4" w:semiHidden="1" w:unhideWhenUsed="1"/>
+    <w:lsdException w:name="index 5" w:semiHidden="1" w:unhideWhenUsed="1"/>
+    <w:lsdException w:name="index 6" w:semiHidden="1" w:unhideWhenUsed="1"/>
+    <w:lsdException w:name="index 7" w:semiHidden="1" w:unhideWhenUsed="1"/>
+    <w:lsdException w:name="index 8" w:semiHidden="1" w:unhideWhenUsed="1"/>
+    <w:lsdException w:name="index 9" w:semiHidden="1" w:unhideWhenUsed="1"/>
+    <w:lsdException w:name="toc 1" w:semiHidden="1" w:uiPriority="39" w:unhideWhenUsed="1"/>
+    <w:lsdException w:name="toc 2" w:semiHidden="1" w:uiPriority="39" w:unhideWhenUsed="1"/>
+    <w:lsdException w:name="toc 3" w:semiHidden="1" w:uiPriority="39" w:unhideWhenUsed="1"/>
+    <w:lsdException w:name="toc 4" w:semiHidden="1" w:uiPriority="39" w:unhideWhenUsed="1"/>
+    <w:lsdException w:name="toc 5" w:semiHidden="1" w:uiPriority="39" w:unhideWhenUsed="1"/>
+    <w:lsdException w:name="toc 6" w:semiHidden="1" w:uiPriority="39" w:unhideWhenUsed="1"/>
+    <w:lsdException w:name="toc 7" w:semiHidden="1" w:uiPriority="39" w:unhideWhenUsed="1"/>
+    <w:lsdException w:name="toc 8" w:semiHidden="1" w:uiPriority="39" w:unhideWhenUsed="1"/>
+    <w:lsdException w:name="toc 9" w:semiHidden="1" w:uiPriority="39" w:unhideWhenUsed="1"/>
+    <w:lsdException w:name="Normal Indent" w:semiHidden="1" w:unhideWhenUsed="1"/>
+    <w:lsdException w:name="footnote text" w:semiHidden="1" w:unhideWhenUsed="1"/>
+    <w:lsdException w:name="annotation text" w:semiHidden="1" w:unhideWhenUsed="1"/>
+    <w:lsdException w:name="header" w:semiHidden="1" w:unhideWhenUsed="1"/>
+    <w:lsdException w:name="footer" w:semiHidden="1" w:unhideWhenUsed="1"/>
+    <w:lsdException w:name="index heading" w:semiHidden="1" w:unhideWhenUsed="1"/>
+    <w:lsdException w:name="caption" w:semiHidden="1" w:uiPriority="35" w:unhideWhenUsed="1" w:qFormat="1"/>
+    <w:lsdException w:name="table of figures" w:semiHidden="1" w:unhideWhenUsed="1"/>
+    <w:lsdException w:name="envelope address" w:semiHidden="1" w:unhideWhenUsed="1"/>
+    <w:lsdException w:name="envelope return" w:semiHidden="1" w:unhideWhenUsed="1"/>
+    <w:lsdException w:name="footnote reference" w:semiHidden="1" w:unhideWhenUsed="1"/>
+    <w:lsdException w:name="annotation reference" w:semiHidden="1" w:unhideWhenUsed="1"/>
+    <w:lsdException w:name="line number" w:semiHidden="1" w:unhideWhenUsed="1"/>
+    <w:lsdException w:name="page number" w:semiHidden="1" w:unhideWhenUsed="1"/>
+    <w:lsdException w:name="endnote reference" w:semiHidden="1" w:unhideWhenUsed="1"/>
+    <w:lsdException w:name="endnote text" w:semiHidden="1" w:unhideWhenUsed="1"/>
+    <w:lsdException w:name="table of authorities" w:semiHidden="1" w:unhideWhenUsed="1"/>
+    <w:lsdException w:name="macro" w:semiHidden="1" w:unhideWhenUsed="1"/>
+    <w:lsdException w:name="toa heading" w:semiHidden="1" w:unhideWhenUsed="1"/>
+    <w:lsdException w:name="List" w:semiHidden="1" w:unhideWhenUsed="1"/>
+    <w:lsdException w:name="List Bullet" w:semiHidden="1" w:unhideWhenUsed="1"/>
+    <w:lsdException w:name="List Number" w:semiHidden="1" w:unhideWhenUsed="1"/>
+    <w:lsdException w:name="List 2" w:semiHidden="1" w:unhideWhenUsed="1"/>
+    <w:lsdException w:name="List 3" w:semiHidden="1" w:unhideWhenUsed="1"/>
+    <w:lsdException w:name="List 4" w:semiHidden="1" w:unhideWhenUsed="1"/>
+    <w:lsdException w:name="List 5" w:semiHidden="1" w:unhideWhenUsed="1"/>
+    <w:lsdException w:name="List Bullet 2" w:semiHidden="1" w:unhideWhenUsed="1"/>
+    <w:lsdException w:name="List Bullet 3" w:semiHidden="1" w:unhideWhenUsed="1"/>
+    <w:lsdException w:name="List Bullet 4" w:semiHidden="1" w:unhideWhenUsed="1"/>
+    <w:lsdException w:name="List Bullet 5" w:semiHidden="1" w:unhideWhenUsed="1"/>
+    <w:lsdException w:name="List Number 2" w:semiHidden="1" w:unhideWhenUsed="1"/>
+    <w:lsdException w:name="List Number 3" w:semiHidden="1" w:unhideWhenUsed="1"/>
+    <w:lsdException w:name="List Number 4" w:semiHidden="1" w:unhideWhenUsed="1"/>
+    <w:lsdException w:name="List Number 5" w:semiHidden="1" w:unhideWhenUsed="1"/>
+    <w:lsdException w:name="Title" w:uiPriority="10" w:qFormat="1"/>
+    <w:lsdException w:name="Closing" w:semiHidden="1" w:unhideWhenUsed="1"/>
+    <w:lsdException w:name="Signature" w:semiHidden="1" w:unhideWhenUsed="1"/>
+    <w:lsdException w:name="Default Paragraph Font" w:semiHidden="1" w:uiPriority="1" w:unhideWhenUsed="1"/>
+    <w:lsdException w:name="Body Text" w:semiHidden="1" w:unhideWhenUsed="1"/>
+    <w:lsdException w:name="Body Text Indent" w:semiHidden="1" w:unhideWhenUsed="1"/>
+    <w:lsdException w:name="List Continue" w:semiHidden="1" w:unhideWhenUsed="1"/>
+    <w:lsdException w:name="List Continue 2" w:semiHidden="1" w:unhideWhenUsed="1"/>
+    <w:lsdException w:name="List Continue 3" w:semiHidden="1" w:unhideWhenUsed="1"/>
+    <w:lsdException w:name="List Continue 4" w:semiHidden="1" w:unhideWhenUsed="1"/>
+    <w:lsdException w:name="List Continue 5" w:semiHidden="1" w:unhideWhenUsed="1"/>
+    <w:lsdException w:name="Message Header" w:semiHidden="1" w:unhideWhenUsed="1"/>
+    <w:lsdException w:name="Subtitle" w:uiPriority="11" w:qFormat="1"/>
+    <w:lsdException w:name="Salutation" w:semiHidden="1" w:unhideWhenUsed="1"/>
+    <w:lsdException w:name="Date" w:semiHidden="1" w:unhideWhenUsed="1"/>
+    <w:lsdException w:name="Body Text First Indent" w:semiHidden="1" w:unhideWhenUsed="1"/>
+    <w:lsdException w:name="Body Text First Indent 2" w:semiHidden="1" w:unhideWhenUsed="1"/>
+    <w:lsdException w:name="Note Heading" w:semiHidden="1" w:unhideWhenUsed="1"/>
+    <w:lsdException w:name="Body Text 2" w:semiHidden="1" w:unhideWhenUsed="1"/>
+    <w:lsdException w:name="Body Text 3" w:semiHidden="1" w:unhideWhenUsed="1"/>
+    <w:lsdException w:name="Body Text Indent 2" w:semiHidden="1" w:unhideWhenUsed="1"/>
+    <w:lsdException w:name="Body Text Indent 3" w:semiHidden="1" w:unhideWhenUsed="1"/>
+    <w:lsdException w:name="Block Text" w:semiHidden="1" w:unhideWhenUsed="1"/>
+    <w:lsdException w:name="Hyperlink" w:semiHidden="1" w:unhideWhenUsed="1"/>
+    <w:lsdException w:name="FollowedHyperlink" w:semiHidden="1" w:unhideWhenUsed="1"/>
+    <w:lsdException w:name="Strong" w:uiPriority="22" w:qFormat="1"/>
+    <w:lsdException w:name="Emphasis" w:uiPriority="20" w:qFormat="1"/>
+    <w:lsdException w:name="Document Map" w:semiHidden="1" w:unhideWhenUsed="1"/>
+    <w:lsdException w:name="Plain Text" w:semiHidden="1" w:unhideWhenUsed="1"/>
+    <w:lsdException w:name="E-mail Signature" w:semiHidden="1" w:unhideWhenUsed="1"/>
+    <w:lsdException w:name="HTML Top of Form" w:semiHidden="1" w:unhideWhenUsed="1"/>
+    <w:lsdException w:name="HTML Bottom of Form" w:semiHidden="1" w:unhideWhenUsed="1"/>
+    <w:lsdException w:name="Normal (Web)" w:semiHidden="1" w:unhideWhenUsed="1"/>
+    <w:lsdException w:name="HTML Acronym" w:semiHidden="1" w:unhideWhenUsed="1"/>
+    <w:lsdException w:name="HTML Address" w:semiHidden="1" w:unhideWhenUsed="1"/>
+    <w:lsdException w:name="HTML Cite" w:semiHidden="1" w:unhideWhenUsed="1"/>
+    <w:lsdException w:name="HTML Code" w:semiHidden="1" w:unhideWhenUsed="1"/>
+    <w:lsdException w:name="HTML Definition" w:semiHidden="1" w:unhideWhenUsed="1"/>
+    <w:lsdException w:name="HTML Keyboard" w:semiHidden="1" w:unhideWhenUsed="1"/>
+    <w:lsdException w:name="HTML Preformatted" w:semiHidden="1" w:unhideWhenUsed="1"/>
+    <w:lsdException w:name="HTML Sample" w:semiHidden="1" w:unhideWhenUsed="1"/>
+    <w:lsdException w:name="HTML Typewriter" w:semiHidden="1" w:unhideWhenUsed="1"/>
+    <w:lsdException w:name="HTML Variable" w:semiHidden="1" w:unhideWhenUsed="1"/>
+    <w:lsdException w:name="Normal Table" w:semiHidden="1" w:unhideWhenUsed="1"/>
+    <w:lsdException w:name="annotation subject" w:semiHidden="1" w:unhideWhenUsed="1"/>
+    <w:lsdException w:name="No List" w:semiHidden="1" w:unhideWhenUsed="1"/>
+    <w:lsdException w:name="Outline List 1" w:semiHidden="1" w:unhideWhenUsed="1"/>
+    <w:lsdException w:name="Outline List 2" w:semiHidden="1" w:unhideWhenUsed="1"/>
+    <w:lsdException w:name="Outline List 3" w:semiHidden="1" w:unhideWhenUsed="1"/>
+    <w:lsdException w:name="Table Simple 1" w:semiHidden="1" w:unhideWhenUsed="1"/>
+    <w:lsdException w:name="Table Simple 2" w:semiHidden="1" w:unhideWhenUsed="1"/>
+    <w:lsdException w:name="Table Simple 3" w:semiHidden="1" w:unhideWhenUsed="1"/>
+    <w:lsdException w:name="Table Classic 1" w:semiHidden="1" w:unhideWhenUsed="1"/>
+    <w:lsdException w:name="Table Classic 2" w:semiHidden="1" w:unhideWhenUsed="1"/>
+    <w:lsdException w:name="Table Classic 3" w:semiHidden="1" w:unhideWhenUsed="1"/>
+    <w:lsdException w:name="Table Classic 4" w:semiHidden="1" w:unhideWhenUsed="1"/>
+    <w:lsdException w:name="Table Colorful 1" w:semiHidden="1" w:unhideWhenUsed="1"/>
+    <w:lsdException w:name="Table Colorful 2" w:semiHidden="1" w:unhideWhenUsed="1"/>
+    <w:lsdException w:name="Table Colorful 3" w:semiHidden="1" w:unhideWhenUsed="1"/>
+    <w:lsdException w:name="Table Columns 1" w:semiHidden="1" w:unhideWhenUsed="1"/>
+    <w:lsdException w:name="Table Columns 2" w:semiHidden="1" w:unhideWhenUsed="1"/>
+    <w:lsdException w:name="Table Columns 3" w:semiHidden="1" w:unhideWhenUsed="1"/>
+    <w:lsdException w:name="Table Columns 4" w:semiHidden="1" w:unhideWhenUsed="1"/>
+    <w:lsdException w:name="Table Columns 5" w:semiHidden="1" w:unhideWhenUsed="1"/>
+    <w:lsdException w:name="Table Grid 1" w:semiHidden="1" w:unhideWhenUsed="1"/>
+    <w:lsdException w:name="Table Grid 2" w:semiHidden="1" w:unhideWhenUsed="1"/>
+    <w:lsdException w:name="Table Grid 3" w:semiHidden="1" w:unhideWhenUsed="1"/>
+    <w:lsdException w:name="Table Grid 4" w:semiHidden="1" w:unhideWhenUsed="1"/>
+    <w:lsdException w:name="Table Grid 5" w:semiHidden="1" w:unhideWhenUsed="1"/>
+    <w:lsdException w:name="Table Grid 6" w:semiHidden="1" w:unhideWhenUsed="1"/>
+    <w:lsdException w:name="Table Grid 7" w:semiHidden="1" w:unhideWhenUsed="1"/>
+    <w:lsdException w:name="Table Grid 8" w:semiHidden="1" w:unhideWhenUsed="1"/>
+    <w:lsdException w:name="Table List 1" w:semiHidden="1" w:unhideWhenUsed="1"/>
+    <w:lsdException w:name="Table List 2" w:semiHidden="1" w:unhideWhenUsed="1"/>
+    <w:lsdException w:name="Table List 3" w:semiHidden="1" w:unhideWhenUsed="1"/>
+    <w:lsdException w:name="Table List 4" w:semiHidden="1" w:unhideWhenUsed="1"/>
+    <w:lsdException w:name="Table List 5" w:semiHidden="1" w:unhideWhenUsed="1"/>
+    <w:lsdException w:name="Table List 6" w:semiHidden="1" w:unhideWhenUsed="1"/>
+    <w:lsdException w:name="Table List 7" w:semiHidden="1" w:unhideWhenUsed="1"/>
+    <w:lsdException w:name="Table List 8" w:semiHidden="1" w:unhideWhenUsed="1"/>
+    <w:lsdException w:name="Table 3D effects 1" w:semiHidden="1" w:unhideWhenUsed="1"/>
+    <w:lsdException w:name="Table 3D effects 2" w:semiHidden="1" w:unhideWhenUsed="1"/>
+    <w:lsdException w:name="Table 3D effects 3" w:semiHidden="1" w:unhideWhenUsed="1"/>
+    <w:lsdException w:name="Table Contemporary" w:semiHidden="1" w:unhideWhenUsed="1"/>
+    <w:lsdException w:name="Table Elegant" w:semiHidden="1" w:unhideWhenUsed="1"/>
+    <w:lsdException w:name="Table Professional" w:semiHidden="1" w:unhideWhenUsed="1"/>
+    <w:lsdException w:name="Table Subtle 1" w:semiHidden="1" w:unhideWhenUsed="1"/>
+    <w:lsdException w:name="Table Subtle 2" w:semiHidden="1" w:unhideWhenUsed="1"/>
+    <w:lsdException w:name="Table Web 1" w:semiHidden="1" w:unhideWhenUsed="1"/>
+    <w:lsdException w:name="Table Web 2" w:semiHidden="1" w:unhideWhenUsed="1"/>
+    <w:lsdException w:name="Table Web 3" w:semiHidden="1" w:unhideWhenUsed="1"/>
+    <w:lsdException w:name="Balloon Text" w:semiHidden="1" w:unhideWhenUsed="1"/>
+    <w:lsdException w:name="Table Grid" w:uiPriority="39"/>
+    <w:lsdException w:name="Table Theme" w:semiHidden="1" w:unhideWhenUsed="1"/>
+    <w:lsdException w:name="Placeholder Text" w:semiHidden="1"/>
+    <w:lsdException w:name="No Spacing" w:uiPriority="1" w:qFormat="1"/>
+    <w:lsdException w:name="Light Shading" w:uiPriority="60"/>
+    <w:lsdException w:name="Light List" w:uiPriority="61"/>
+    <w:lsdException w:name="Light Grid" w:uiPriority="62"/>
+    <w:lsdException w:name="Medium Shading 1" w:uiPriority="63"/>
+    <w:lsdException w:name="Medium Shading 2" w:uiPriority="64"/>
+    <w:lsdException w:name="Medium List 1" w:uiPriority="65"/>
+    <w:lsdException w:name="Medium List 2" w:uiPriority="66"/>
+    <w:lsdException w:name="Medium Grid 1" w:uiPriority="67"/>
+    <w:lsdException w:name="Medium Grid 2" w:uiPriority="68"/>
+    <w:lsdException w:name="Medium Grid 3" w:uiPriority="69"/>
+    <w:lsdException w:name="Dark List" w:uiPriority="70"/>
+    <w:lsdException w:name="Colorful Shading" w:uiPriority="71"/>
+    <w:lsdException w:name="Colorful List" w:uiPriority="72"/>
+    <w:lsdException w:name="Colorful Grid" w:uiPriority="73"/>
+    <w:lsdException w:name="Light Shading Accent 1" w:uiPriority="60"/>
+    <w:lsdException w:name="Light List Accent 1" w:uiPriority="61"/>
+    <w:lsdException w:name="Light Grid Accent 1" w:uiPriority="62"/>
+    <w:lsdException w:name="Medium Shading 1 Accent 1" w:uiPriority="63"/>
+    <w:lsdException w:name="Medium Shading 2 Accent 1" w:uiPriority="64"/>
+    <w:lsdException w:name="Medium List 1 Accent 1" w:uiPriority="65"/>
+    <w:lsdException w:name="Revision" w:semiHidden="1"/>
+    <w:lsdException w:name="List Paragraph" w:uiPriority="34" w:qFormat="1"/>
+    <w:lsdException w:name="Quote" w:uiPriority="29" w:qFormat="1"/>
+    <w:lsdException w:name="Intense Quote" w:uiPriority="30" w:qFormat="1"/>
+    <w:lsdException w:name="Medium List 2 Accent 1" w:uiPriority="66"/>
+    <w:lsdException w:name="Medium Grid 1 Accent 1" w:uiPriority="67"/>
+    <w:lsdException w:name="Medium Grid 2 Accent 1" w:uiPriority="68"/>
+    <w:lsdException w:name="Medium Grid 3 Accent 1" w:uiPriority="69"/>
+    <w:lsdException w:name="Dark List Accent 1" w:uiPriority="70"/>
+    <w:lsdException w:name="Colorful Shading Accent 1" w:uiPriority="71"/>
+    <w:lsdException w:name="Colorful List Accent 1" w:uiPriority="72"/>
+    <w:lsdException w:name="Colorful Grid Accent 1" w:uiPriority="73"/>
+    <w:lsdException w:name="Light Shading Accent 2" w:uiPriority="60"/>
+    <w:lsdException w:name="Light List Accent 2" w:uiPriority="61"/>
+    <w:lsdException w:name="Light Grid Accent 2" w:uiPriority="62"/>
+    <w:lsdException w:name="Medium Shading 1 Accent 2" w:uiPriority="63"/>
+    <w:lsdException w:name="Medium Shading 2 Accent 2" w:uiPriority="64"/>
+    <w:lsdException w:name="Medium List 1 Accent 2" w:uiPriority="65"/>
+    <w:lsdException w:name="Medium List 2 Accent 2" w:uiPriority="66"/>
+    <w:lsdException w:name="Medium Grid 1 Accent 2" w:uiPriority="67"/>
+    <w:lsdException w:name="Medium Grid 2 Accent 2" w:uiPriority="68"/>
+    <w:lsdException w:name="Medium Grid 3 Accent 2" w:uiPriority="69"/>
+    <w:lsdException w:name="Dark List Accent 2" w:uiPriority="70"/>
+    <w:lsdException w:name="Colorful Shading Accent 2" w:uiPriority="71"/>
+    <w:lsdException w:name="Colorful List Accent 2" w:uiPriority="72"/>
+    <w:lsdException w:name="Colorful Grid Accent 2" w:uiPriority="73"/>
+    <w:lsdException w:name="Light Shading Accent 3" w:uiPriority="60"/>
+    <w:lsdException w:name="Light List Accent 3" w:uiPriority="61"/>
+    <w:lsdException w:name="Light Grid Accent 3" w:uiPriority="62"/>
+    <w:lsdException w:name="Medium Shading 1 Accent 3" w:uiPriority="63"/>
+    <w:lsdException w:name="Medium Shading 2 Accent 3" w:uiPriority="64"/>
+    <w:lsdException w:name="Medium List 1 Accent 3" w:uiPriority="65"/>
+    <w:lsdException w:name="Medium List 2 Accent 3" w:uiPriority="66"/>
+    <w:lsdException w:name="Medium Grid 1 Accent 3" w:uiPriority="67"/>
+    <w:lsdException w:name="Medium Grid 2 Accent 3" w:uiPriority="68"/>
+    <w:lsdException w:name="Medium Grid 3 Accent 3" w:uiPriority="69"/>
+    <w:lsdException w:name="Dark List Accent 3" w:uiPriority="70"/>
+    <w:lsdException w:name="Colorful Shading Accent 3" w:uiPriority="71"/>
+    <w:lsdException w:name="Colorful List Accent 3" w:uiPriority="72"/>
+    <w:lsdException w:name="Colorful Grid Accent 3" w:uiPriority="73"/>
+    <w:lsdException w:name="Light Shading Accent 4" w:uiPriority="60"/>
+    <w:lsdException w:name="Light List Accent 4" w:uiPriority="61"/>
+    <w:lsdException w:name="Light Grid Accent 4" w:uiPriority="62"/>
+    <w:lsdException w:name="Medium Shading 1 Accent 4" w:uiPriority="63"/>
+    <w:lsdException w:name="Medium Shading 2 Accent 4" w:uiPriority="64"/>
+    <w:lsdException w:name="Medium List 1 Accent 4" w:uiPriority="65"/>
+    <w:lsdException w:name="Medium List 2 Accent 4" w:uiPriority="66"/>
+    <w:lsdException w:name="Medium Grid 1 Accent 4" w:uiPriority="67"/>
+    <w:lsdException w:name="Medium Grid 2 Accent 4" w:uiPriority="68"/>
+    <w:lsdException w:name="Medium Grid 3 Accent 4" w:uiPriority="69"/>
+    <w:lsdException w:name="Dark List Accent 4" w:uiPriority="70"/>
+    <w:lsdException w:name="Colorful Shading Accent 4" w:uiPriority="71"/>
+    <w:lsdException w:name="Colorful List Accent 4" w:uiPriority="72"/>
+    <w:lsdException w:name="Colorful Grid Accent 4" w:uiPriority="73"/>
+    <w:lsdException w:name="Light Shading Accent 5" w:uiPriority="60"/>
+    <w:lsdException w:name="Light List Accent 5" w:uiPriority="61"/>
+    <w:lsdException w:name="Light Grid Accent 5" w:uiPriority="62"/>
+    <w:lsdException w:name="Medium Shading 1 Accent 5" w:uiPriority="63"/>
+    <w:lsdException w:name="Medium Shading 2 Accent 5" w:uiPriority="64"/>
+    <w:lsdException w:name="Medium List 1 Accent 5" w:uiPriority="65"/>
+    <w:lsdException w:name="Medium List 2 Accent 5" w:uiPriority="66"/>
+    <w:lsdException w:name="Medium Grid 1 Accent 5" w:uiPriority="67"/>
+    <w:lsdException w:name="Medium Grid 2 Accent 5" w:uiPriority="68"/>
+    <w:lsdException w:name="Medium Grid 3 Accent 5" w:uiPriority="69"/>
+    <w:lsdException w:name="Dark List Accent 5" w:uiPriority="70"/>
+    <w:lsdException w:name="Colorful Shading Accent 5" w:uiPriority="71"/>
+    <w:lsdException w:name="Colorful List Accent 5" w:uiPriority="72"/>
+    <w:lsdException w:name="Colorful Grid Accent 5" w:uiPriority="73"/>
+    <w:lsdException w:name="Light Shading Accent 6" w:uiPriority="60"/>
+    <w:lsdException w:name="Light List Accent 6" w:uiPriority="61"/>
+    <w:lsdException w:name="Light Grid Accent 6" w:uiPriority="62"/>
+    <w:lsdException w:name="Medium Shading 1 Accent 6" w:uiPriority="63"/>
+    <w:lsdException w:name="Medium Shading 2 Accent 6" w:uiPriority="64"/>
+    <w:lsdException w:name="Medium List 1 Accent 6" w:uiPriority="65"/>
+    <w:lsdException w:name="Medium List 2 Accent 6" w:uiPriority="66"/>
+    <w:lsdException w:name="Medium Grid 1 Accent 6" w:uiPriority="67"/>
+    <w:lsdException w:name="Medium Grid 2 Accent 6" w:uiPriority="68"/>
+    <w:lsdException w:name="Medium Grid 3 Accent 6" w:uiPriority="69"/>
+    <w:lsdException w:name="Dark List Accent 6" w:uiPriority="70"/>
+    <w:lsdException w:name="Colorful Shading Accent 6" w:uiPriority="71"/>
+    <w:lsdException w:name="Colorful List Accent 6" w:uiPriority="72"/>
+    <w:lsdException w:name="Colorful Grid Accent 6" w:uiPriority="73"/>
+    <w:lsdException w:name="Subtle Emphasis" w:uiPriority="19" w:qFormat="1"/>
+    <w:lsdException w:name="Intense Emphasis" w:uiPriority="21" w:qFormat="1"/>
+    <w:lsdException w:name="Subtle Reference" w:uiPriority="31" w:qFormat="1"/>
+    <w:lsdException w:name="Intense Reference" w:uiPriority="32" w:qFormat="1"/>
+    <w:lsdException w:name="Book Title" w:uiPriority="33" w:qFormat="1"/>
+    <w:lsdException w:name="Bibliography" w:semiHidden="1" w:uiPriority="37" w:unhideWhenUsed="1"/>
+    <w:lsdException w:name="TOC Heading" w:semiHidden="1" w:uiPriority="39" w:unhideWhenUsed="1" w:qFormat="1"/>
+    <w:lsdException w:name="Plain Table 1" w:uiPriority="41"/>
+    <w:lsdException w:name="Plain Table 2" w:uiPriority="42"/>
+    <w:lsdException w:name="Plain Table 3" w:uiPriority="43"/>
+    <w:lsdException w:name="Plain Table 4" w:uiPriority="44"/>
+    <w:lsdException w:name="Plain Table 5" w:uiPriority="45"/>
+    <w:lsdException w:name="Grid Table Light" w:uiPriority="40"/>
+    <w:lsdException w:name="Grid Table 1 Light" w:uiPriority="46"/>
+    <w:lsdException w:name="Grid Table 2" w:uiPriority="47"/>
+    <w:lsdException w:name="Grid Table 3" w:uiPriority="48"/>
+    <w:lsdException w:name="Grid Table 4" w:uiPriority="49"/>
+    <w:lsdException w:name="Grid Table 5 Dark" w:uiPriority="50"/>
+    <w:lsdException w:name="Grid Table 6 Colorful" w:uiPriority="51"/>
+    <w:lsdException w:name="Grid Table 7 Colorful" w:uiPriority="52"/>
+    <w:lsdException w:name="Grid Table 1 Light Accent 1" w:uiPriority="46"/>
+    <w:lsdException w:name="Grid Table 2 Accent 1" w:uiPriority="47"/>
+    <w:lsdException w:name="Grid Table 3 Accent 1" w:uiPriority="48"/>
+    <w:lsdException w:name="Grid Table 4 Accent 1" w:uiPriority="49"/>
+    <w:lsdException w:name="Grid Table 5 Dark Accent 1" w:uiPriority="50"/>
+    <w:lsdException w:name="Grid Table 6 Colorful Accent 1" w:uiPriority="51"/>
+    <w:lsdException w:name="Grid Table 7 Colorful Accent 1" w:uiPriority="52"/>
+    <w:lsdException w:name="Grid Table 1 Light Accent 2" w:uiPriority="46"/>
+    <w:lsdException w:name="Grid Table 2 Accent 2" w:uiPriority="47"/>
+    <w:lsdException w:name="Grid Table 3 Accent 2" w:uiPriority="48"/>
+    <w:lsdException w:name="Grid Table 4 Accent 2" w:uiPriority="49"/>
+    <w:lsdException w:name="Grid Table 5 Dark Accent 2" w:uiPriority="50"/>
+    <w:lsdException w:name="Grid Table 6 Colorful Accent 2" w:uiPriority="51"/>
+    <w:lsdException w:name="Grid Table 7 Colorful Accent 2" w:uiPriority="52"/>
+    <w:lsdException w:name="Grid Table 1 Light Accent 3" w:uiPriority="46"/>
+    <w:lsdException w:name="Grid Table 2 Accent 3" w:uiPriority="47"/>
+    <w:lsdException w:name="Grid Table 3 Accent 3" w:uiPriority="48"/>
+    <w:lsdException w:name="Grid Table 4 Accent 3" w:uiPriority="49"/>
+    <w:lsdException w:name="Grid Table 5 Dark Accent 3" w:uiPriority="50"/>
+    <w:lsdException w:name="Grid Table 6 Colorful Accent 3" w:uiPriority="51"/>
+    <w:lsdException w:name="Grid Table 7 Colorful Accent 3" w:uiPriority="52"/>
+    <w:lsdException w:name="Grid Table 1 Light Accent 4" w:uiPriority="46"/>
+    <w:lsdException w:name="Grid Table 2 Accent 4" w:uiPriority="47"/>
+    <w:lsdException w:name="Grid Table 3 Accent 4" w:uiPriority="48"/>
+    <w:lsdException w:name="Grid Table 4 Accent 4" w:uiPriority="49"/>
+    <w:lsdException w:name="Grid Table 5 Dark Accent 4" w:uiPriority="50"/>
+    <w:lsdException w:name="Grid Table 6 Colorful Accent 4" w:uiPriority="51"/>
+    <w:lsdException w:name="Grid Table 7 Colorful Accent 4" w:uiPriority="52"/>
+    <w:lsdException w:name="Grid Table 1 Light Accent 5" w:uiPriority="46"/>
+    <w:lsdException w:name="Grid Table 2 Accent 5" w:uiPriority="47"/>
+    <w:lsdException w:name="Grid Table 3 Accent 5" w:uiPriority="48"/>
+    <w:lsdException w:name="Grid Table 4 Accent 5" w:uiPriority="49"/>
+    <w:lsdException w:name="Grid Table 5 Dark Accent 5" w:uiPriority="50"/>
+    <w:lsdException w:name="Grid Table 6 Colorful Accent 5" w:uiPriority="51"/>
+    <w:lsdException w:name="Grid Table 7 Colorful Accent 5" w:uiPriority="52"/>
+    <w:lsdException w:name="Grid Table 1 Light Accent 6" w:uiPriority="46"/>
+    <w:lsdException w:name="Grid Table 2 Accent 6" w:uiPriority="47"/>
+    <w:lsdException w:name="Grid Table 3 Accent 6" w:uiPriority="48"/>
+    <w:lsdException w:name="Grid Table 4 Accent 6" w:uiPriority="49"/>
+    <w:lsdException w:name="Grid Table 5 Dark Accent 6" w:uiPriority="50"/>
+    <w:lsdException w:name="Grid Table 6 Colorful Accent 6" w:uiPriority="51"/>
+    <w:lsdException w:name="Grid Table 7 Colorful Accent 6" w:uiPriority="52"/>
+    <w:lsdException w:name="List Table 1 Light" w:uiPriority="46"/>
+    <w:lsdException w:name="List Table 2" w:uiPriority="47"/>
+    <w:lsdException w:name="List Table 3" w:uiPriority="48"/>
+    <w:lsdException w:name="List Table 4" w:uiPriority="49"/>
+    <w:lsdException w:name="List Table 5 Dark" w:uiPriority="50"/>
+    <w:lsdException w:name="List Table 6 Colorful" w:uiPriority="51"/>
+    <w:lsdException w:name="List Table 7 Colorful" w:uiPriority="52"/>
+    <w:lsdException w:name="List Table 1 Light Accent 1" w:uiPriority="46"/>
+    <w:lsdException w:name="List Table 2 Accent 1" w:uiPriority="47"/>
+    <w:lsdException w:name="List Table 3 Accent 1" w:uiPriority="48"/>
+    <w:lsdException w:name="List Table 4 Accent 1" w:uiPriority="49"/>
+    <w:lsdException w:name="List Table 5 Dark Accent 1" w:uiPriority="50"/>
+    <w:lsdException w:name="List Table 6 Colorful Accent 1" w:uiPriority="51"/>
+    <w:lsdException w:name="List Table 7 Colorful Accent 1" w:uiPriority="52"/>
+    <w:lsdException w:name="List Table 1 Light Accent 2" w:uiPriority="46"/>
+    <w:lsdException w:name="List Table 2 Accent 2" w:uiPriority="47"/>
+    <w:lsdException w:name="List Table 3 Accent 2" w:uiPriority="48"/>
+    <w:lsdException w:name="List Table 4 Accent 2" w:uiPriority="49"/>
+    <w:lsdException w:name="List Table 5 Dark Accent 2" w:uiPriority="50"/>
+    <w:lsdException w:name="List Table 6 Colorful Accent 2" w:uiPriority="51"/>
+    <w:lsdException w:name="List Table 7 Colorful Accent 2" w:uiPriority="52"/>
+    <w:lsdException w:name="List Table 1 Light Accent 3" w:uiPriority="46"/>
+    <w:lsdException w:name="List Table 2 Accent 3" w:uiPriority="47"/>
+    <w:lsdException w:name="List Table 3 Accent 3" w:uiPriority="48"/>
+    <w:lsdException w:name="List Table 4 Accent 3" w:uiPriority="49"/>
+    <w:lsdException w:name="List Table 5 Dark Accent 3" w:uiPriority="50"/>
+    <w:lsdException w:name="List Table 6 Colorful Accent 3" w:uiPriority="51"/>
+    <w:lsdException w:name="List Table 7 Colorful Accent 3" w:uiPriority="52"/>
+    <w:lsdException w:name="List Table 1 Light Accent 4" w:uiPriority="46"/>
+    <w:lsdException w:name="List Table 2 Accent 4" w:uiPriority="47"/>
+    <w:lsdException w:name="List Table 3 Accent 4" w:uiPriority="48"/>
+    <w:lsdException w:name="List Table 4 Accent 4" w:uiPriority="49"/>
+    <w:lsdException w:name="List Table 5 Dark Accent 4" w:uiPriority="50"/>
+    <w:lsdException w:name="List Table 6 Colorful Accent 4" w:uiPriority="51"/>
+    <w:lsdException w:name="List Table 7 Colorful Accent 4" w:uiPriority="52"/>
+    <w:lsdException w:name="List Table 1 Light Accent 5" w:uiPriority="46"/>
+    <w:lsdException w:name="List Table 2 Accent 5" w:uiPriority="47"/>
+    <w:lsdException w:name="List Table 3 Accent 5" w:uiPriority="48"/>
+    <w:lsdException w:name="List Table 4 Accent 5" w:uiPriority="49"/>
+    <w:lsdException w:name="List Table 5 Dark Accent 5" w:uiPriority="50"/>
+    <w:lsdException w:name="List Table 6 Colorful Accent 5" w:uiPriority="51"/>
+    <w:lsdException w:name="List Table 7 Colorful Accent 5" w:uiPriority="52"/>
+    <w:lsdException w:name="List Table 1 Light Accent 6" w:uiPriority="46"/>
+    <w:lsdException w:name="List Table 2 Accent 6" w:uiPriority="47"/>
+    <w:lsdException w:name="List Table 3 Accent 6" w:uiPriority="48"/>
+    <w:lsdException w:name="List Table 4 Accent 6" w:uiPriority="49"/>
+    <w:lsdException w:name="List Table 5 Dark Accent 6" w:uiPriority="50"/>
+    <w:lsdException w:name="List Table 6 Colorful Accent 6" w:uiPriority="51"/>
+    <w:lsdException w:name="List Table 7 Colorful Accent 6" w:uiPriority="52"/>
+    <w:lsdException w:name="Mention" w:semiHidden="1" w:unhideWhenUsed="1"/>
+    <w:lsdException w:name="Smart Hyperlink" w:semiHidden="1" w:unhideWhenUsed="1"/>
+    <w:lsdException w:name="Hashtag" w:semiHidden="1" w:unhideWhenUsed="1"/>
+    <w:lsdException w:name="Unresolved Mention" w:semiHidden="1" w:unhideWhenUsed="1"/>
+    <w:lsdException w:name="Smart Link" w:semiHidden="1" w:unhideWhenUsed="1"/>
+  </w:latentStyles>
+  <w:style w:type="paragraph" w:default="1" w:styleId="Normal">
+    <w:name w:val="Normal"/>
+    <w:qFormat/>
   </w:style>
   <w:style w:type="paragraph" w:styleId="Heading1">
     <w:name w:val="heading 1"/>
     <w:basedOn w:val="Normal"/>
     <w:next w:val="Normal"/>
+    <w:uiPriority w:val="9"/>
+    <w:qFormat/>
     <w:pPr>
-      <w:keepNext w:val="1"/>
-      <w:keepLines w:val="1"/>
-      <w:pageBreakBefore w:val="0"/>
-      <w:spacing w:after="120" w:before="400" w:lineRule="auto"/>
+      <w:keepNext/>
+      <w:keepLines/>
+      <w:spacing w:before="400" w:after="120"/>
+      <w:outlineLvl w:val="0"/>
     </w:pPr>
     <w:rPr>
       <w:sz w:val="40"/>
@@ -302,14 +672,17 @@
     <w:name w:val="heading 2"/>
     <w:basedOn w:val="Normal"/>
     <w:next w:val="Normal"/>
+    <w:uiPriority w:val="9"/>
+    <w:semiHidden/>
+    <w:unhideWhenUsed/>
+    <w:qFormat/>
     <w:pPr>
-      <w:keepNext w:val="1"/>
-      <w:keepLines w:val="1"/>
-      <w:pageBreakBefore w:val="0"/>
-      <w:spacing w:after="120" w:before="360" w:lineRule="auto"/>
+      <w:keepNext/>
+      <w:keepLines/>
+      <w:spacing w:before="360" w:after="120"/>
+      <w:outlineLvl w:val="1"/>
     </w:pPr>
     <w:rPr>
-      <w:b w:val="0"/>
       <w:sz w:val="32"/>
       <w:szCs w:val="32"/>
     </w:rPr>
@@ -318,14 +691,17 @@
     <w:name w:val="heading 3"/>
     <w:basedOn w:val="Normal"/>
     <w:next w:val="Normal"/>
+    <w:uiPriority w:val="9"/>
+    <w:semiHidden/>
+    <w:unhideWhenUsed/>
+    <w:qFormat/>
     <w:pPr>
-      <w:keepNext w:val="1"/>
-      <w:keepLines w:val="1"/>
-      <w:pageBreakBefore w:val="0"/>
-      <w:spacing w:after="80" w:before="320" w:lineRule="auto"/>
+      <w:keepNext/>
+      <w:keepLines/>
+      <w:spacing w:before="320" w:after="80"/>
+      <w:outlineLvl w:val="2"/>
     </w:pPr>
     <w:rPr>
-      <w:b w:val="0"/>
       <w:color w:val="434343"/>
       <w:sz w:val="28"/>
       <w:szCs w:val="28"/>
@@ -335,11 +711,15 @@
     <w:name w:val="heading 4"/>
     <w:basedOn w:val="Normal"/>
     <w:next w:val="Normal"/>
+    <w:uiPriority w:val="9"/>
+    <w:semiHidden/>
+    <w:unhideWhenUsed/>
+    <w:qFormat/>
     <w:pPr>
-      <w:keepNext w:val="1"/>
-      <w:keepLines w:val="1"/>
-      <w:pageBreakBefore w:val="0"/>
-      <w:spacing w:after="80" w:before="280" w:lineRule="auto"/>
+      <w:keepNext/>
+      <w:keepLines/>
+      <w:spacing w:before="280" w:after="80"/>
+      <w:outlineLvl w:val="3"/>
     </w:pPr>
     <w:rPr>
       <w:color w:val="666666"/>
@@ -351,44 +731,76 @@
     <w:name w:val="heading 5"/>
     <w:basedOn w:val="Normal"/>
     <w:next w:val="Normal"/>
+    <w:uiPriority w:val="9"/>
+    <w:semiHidden/>
+    <w:unhideWhenUsed/>
+    <w:qFormat/>
     <w:pPr>
-      <w:keepNext w:val="1"/>
-      <w:keepLines w:val="1"/>
-      <w:pageBreakBefore w:val="0"/>
-      <w:spacing w:after="80" w:before="240" w:lineRule="auto"/>
+      <w:keepNext/>
+      <w:keepLines/>
+      <w:spacing w:before="240" w:after="80"/>
+      <w:outlineLvl w:val="4"/>
     </w:pPr>
     <w:rPr>
       <w:color w:val="666666"/>
-      <w:sz w:val="22"/>
-      <w:szCs w:val="22"/>
     </w:rPr>
   </w:style>
   <w:style w:type="paragraph" w:styleId="Heading6">
     <w:name w:val="heading 6"/>
     <w:basedOn w:val="Normal"/>
     <w:next w:val="Normal"/>
+    <w:uiPriority w:val="9"/>
+    <w:semiHidden/>
+    <w:unhideWhenUsed/>
+    <w:qFormat/>
     <w:pPr>
-      <w:keepNext w:val="1"/>
-      <w:keepLines w:val="1"/>
-      <w:pageBreakBefore w:val="0"/>
-      <w:spacing w:after="80" w:before="240" w:lineRule="auto"/>
+      <w:keepNext/>
+      <w:keepLines/>
+      <w:spacing w:before="240" w:after="80"/>
+      <w:outlineLvl w:val="5"/>
     </w:pPr>
     <w:rPr>
-      <w:i w:val="1"/>
+      <w:i/>
       <w:color w:val="666666"/>
-      <w:sz w:val="22"/>
-      <w:szCs w:val="22"/>
     </w:rPr>
+  </w:style>
+  <w:style w:type="character" w:default="1" w:styleId="DefaultParagraphFont">
+    <w:name w:val="Default Paragraph Font"/>
+    <w:uiPriority w:val="1"/>
+    <w:semiHidden/>
+    <w:unhideWhenUsed/>
+  </w:style>
+  <w:style w:type="table" w:default="1" w:styleId="TableNormal">
+    <w:name w:val="Normal Table"/>
+    <w:uiPriority w:val="99"/>
+    <w:semiHidden/>
+    <w:unhideWhenUsed/>
+    <w:tblPr>
+      <w:tblInd w:w="0" w:type="dxa"/>
+      <w:tblCellMar>
+        <w:top w:w="0" w:type="dxa"/>
+        <w:left w:w="108" w:type="dxa"/>
+        <w:bottom w:w="0" w:type="dxa"/>
+        <w:right w:w="108" w:type="dxa"/>
+      </w:tblCellMar>
+    </w:tblPr>
+  </w:style>
+  <w:style w:type="numbering" w:default="1" w:styleId="NoList">
+    <w:name w:val="No List"/>
+    <w:uiPriority w:val="99"/>
+    <w:semiHidden/>
+    <w:unhideWhenUsed/>
   </w:style>
   <w:style w:type="paragraph" w:styleId="Title">
     <w:name w:val="Title"/>
     <w:basedOn w:val="Normal"/>
     <w:next w:val="Normal"/>
+    <w:uiPriority w:val="10"/>
+    <w:qFormat/>
     <w:pPr>
-      <w:keepNext w:val="1"/>
-      <w:keepLines w:val="1"/>
-      <w:pageBreakBefore w:val="0"/>
-      <w:spacing w:after="60" w:before="0" w:lineRule="auto"/>
+      <w:keepNext/>
+      <w:keepLines/>
+      <w:spacing w:after="60"/>
     </w:pPr>
     <w:rPr>
       <w:sz w:val="52"/>
@@ -399,15 +811,14 @@
     <w:name w:val="Subtitle"/>
     <w:basedOn w:val="Normal"/>
     <w:next w:val="Normal"/>
+    <w:uiPriority w:val="11"/>
+    <w:qFormat/>
     <w:pPr>
-      <w:keepNext w:val="1"/>
-      <w:keepLines w:val="1"/>
-      <w:pageBreakBefore w:val="0"/>
-      <w:spacing w:after="320" w:before="0" w:lineRule="auto"/>
+      <w:keepNext/>
+      <w:keepLines/>
+      <w:spacing w:after="320"/>
     </w:pPr>
     <w:rPr>
-      <w:rFonts w:ascii="Arial" w:cs="Arial" w:eastAsia="Arial" w:hAnsi="Arial"/>
-      <w:i w:val="0"/>
       <w:color w:val="666666"/>
       <w:sz w:val="30"/>
       <w:szCs w:val="30"/>

</xml_diff>